<commit_message>
math mod pr7, Big Data pr9
</commit_message>
<xml_diff>
--- a/4 курс/Проектирование аналитических систем/ПАС_2_Ким_Кирилл.docx
+++ b/4 курс/Проектирование аналитических систем/ПАС_2_Ким_Кирилл.docx
@@ -40,7 +40,7 @@
                 <w:lang w:eastAsia="ru-RU" w:bidi="ar-SA"/>
               </w:rPr>
               <w:drawing>
-                <wp:inline distT="0" distB="0" distL="0" distR="0" wp14:anchorId="3D181D91" wp14:editId="3B610837">
+                <wp:inline distT="0" distB="0" distL="0" distR="0" wp14:anchorId="3D181D91" wp14:editId="0FBBBFCE">
                   <wp:extent cx="1066800" cy="1066800"/>
                   <wp:effectExtent l="0" t="0" r="0" b="0"/>
                   <wp:docPr id="298370851" name="Рисунок 3"/>
@@ -2533,8 +2533,9 @@
           <w:rFonts w:ascii="Times New Roman" w:hAnsi="Times New Roman" w:cs="Times New Roman"/>
           <w:sz w:val="28"/>
           <w:szCs w:val="28"/>
-        </w:rPr>
-        <w:t>LogisticRegression</w:t>
+          <w:lang w:val="en-US"/>
+        </w:rPr>
+        <w:t>GradientBoosting</w:t>
       </w:r>
       <w:proofErr w:type="spellEnd"/>
     </w:p>
@@ -7932,6 +7933,7 @@
   <w:style w:type="character" w:default="1" w:styleId="a0">
     <w:name w:val="Default Paragraph Font"/>
     <w:uiPriority w:val="1"/>
+    <w:semiHidden/>
     <w:unhideWhenUsed/>
   </w:style>
   <w:style w:type="table" w:default="1" w:styleId="a1">

</xml_diff>